<commit_message>
creating data cleaning 234, setting up ideas for 213 multiple linear regression module, thinking about ggplot module, 334 class style
</commit_message>
<xml_diff>
--- a/esselt21/tennis_module/module/tennis_handout113_key.docx
+++ b/esselt21/tennis_module/module/tennis_handout113_key.docx
@@ -35,25 +35,7 @@
           <w:rFonts w:asciiTheme="minorHAnsi" w:hAnsiTheme="minorHAnsi" w:cstheme="minorHAnsi"/>
           <w:sz w:val="22"/>
         </w:rPr>
-        <w:t xml:space="preserve"> In the ATP, Grand Slam tournaments are played in a best of 5 format, and </w:t>
-      </w:r>
-      <w:proofErr w:type="spellStart"/>
-      <w:proofErr w:type="gramStart"/>
-      <w:r>
-        <w:rPr>
-          <w:rFonts w:asciiTheme="minorHAnsi" w:hAnsiTheme="minorHAnsi" w:cstheme="minorHAnsi"/>
-          <w:sz w:val="22"/>
-        </w:rPr>
-        <w:t>non Grand</w:t>
-      </w:r>
-      <w:proofErr w:type="spellEnd"/>
-      <w:proofErr w:type="gramEnd"/>
-      <w:r>
-        <w:rPr>
-          <w:rFonts w:asciiTheme="minorHAnsi" w:hAnsiTheme="minorHAnsi" w:cstheme="minorHAnsi"/>
-          <w:sz w:val="22"/>
-        </w:rPr>
-        <w:t xml:space="preserve"> Slam tournaments in a best of 3. In the WTA, all tournaments are played in a best of 3 format.</w:t>
+        <w:t xml:space="preserve"> In the ATP, Grand Slam tournaments are played in a best of 5 format, and non Grand Slam tournaments in a best of 3. In the WTA, all tournaments are played in a best of 3 format.</w:t>
       </w:r>
       <w:r>
         <w:rPr>
@@ -642,7 +624,7 @@
                 <w:sz w:val="21"/>
                 <w:szCs w:val="21"/>
               </w:rPr>
-              <w:t>0.4</w:t>
+              <w:t>0.</w:t>
             </w:r>
             <w:r>
               <w:rPr>
@@ -650,7 +632,7 @@
                 <w:sz w:val="21"/>
                 <w:szCs w:val="21"/>
               </w:rPr>
-              <w:t>33</w:t>
+              <w:t>367</w:t>
             </w:r>
           </w:p>
         </w:tc>
@@ -696,7 +678,7 @@
                 <w:sz w:val="21"/>
                 <w:szCs w:val="21"/>
               </w:rPr>
-              <w:t>0.6</w:t>
+              <w:t>0.</w:t>
             </w:r>
             <w:r>
               <w:rPr>
@@ -704,7 +686,7 @@
                 <w:sz w:val="21"/>
                 <w:szCs w:val="21"/>
               </w:rPr>
-              <w:t>67</w:t>
+              <w:t>594</w:t>
             </w:r>
           </w:p>
         </w:tc>
@@ -727,7 +709,15 @@
                 <w:sz w:val="21"/>
                 <w:szCs w:val="21"/>
               </w:rPr>
-              <w:t>0.833</w:t>
+              <w:t>0.</w:t>
+            </w:r>
+            <w:r>
+              <w:rPr>
+                <w:rFonts w:asciiTheme="minorHAnsi" w:hAnsiTheme="minorHAnsi" w:cstheme="minorHAnsi"/>
+                <w:sz w:val="21"/>
+                <w:szCs w:val="21"/>
+              </w:rPr>
+              <w:t>893</w:t>
             </w:r>
           </w:p>
         </w:tc>
@@ -786,7 +776,7 @@
                 <w:sz w:val="21"/>
                 <w:szCs w:val="21"/>
               </w:rPr>
-              <w:t>200</w:t>
+              <w:t>167</w:t>
             </w:r>
           </w:p>
         </w:tc>
@@ -809,7 +799,7 @@
                 <w:sz w:val="21"/>
                 <w:szCs w:val="21"/>
               </w:rPr>
-              <w:t>0.42</w:t>
+              <w:t>0.</w:t>
             </w:r>
             <w:r>
               <w:rPr>
@@ -817,7 +807,7 @@
                 <w:sz w:val="21"/>
                 <w:szCs w:val="21"/>
               </w:rPr>
-              <w:t>1</w:t>
+              <w:t>429</w:t>
             </w:r>
           </w:p>
         </w:tc>
@@ -840,7 +830,7 @@
                 <w:sz w:val="21"/>
                 <w:szCs w:val="21"/>
               </w:rPr>
-              <w:t>0.5</w:t>
+              <w:t>0.</w:t>
             </w:r>
             <w:r>
               <w:rPr>
@@ -848,7 +838,7 @@
                 <w:sz w:val="21"/>
                 <w:szCs w:val="21"/>
               </w:rPr>
-              <w:t>75</w:t>
+              <w:t>583</w:t>
             </w:r>
           </w:p>
         </w:tc>
@@ -878,7 +868,7 @@
                 <w:sz w:val="21"/>
                 <w:szCs w:val="21"/>
               </w:rPr>
-              <w:t>714</w:t>
+              <w:t>683</w:t>
             </w:r>
           </w:p>
         </w:tc>
@@ -960,7 +950,7 @@
                 <w:sz w:val="21"/>
                 <w:szCs w:val="21"/>
               </w:rPr>
-              <w:t>125</w:t>
+              <w:t>000</w:t>
             </w:r>
           </w:p>
         </w:tc>
@@ -983,7 +973,7 @@
                 <w:sz w:val="21"/>
                 <w:szCs w:val="21"/>
               </w:rPr>
-              <w:t>0.3</w:t>
+              <w:t>0.</w:t>
             </w:r>
             <w:r>
               <w:rPr>
@@ -991,7 +981,7 @@
                 <w:sz w:val="21"/>
                 <w:szCs w:val="21"/>
               </w:rPr>
-              <w:t>94</w:t>
+              <w:t>373</w:t>
             </w:r>
           </w:p>
         </w:tc>
@@ -1022,7 +1012,7 @@
                 <w:sz w:val="21"/>
                 <w:szCs w:val="21"/>
               </w:rPr>
-              <w:t>510</w:t>
+              <w:t>462</w:t>
             </w:r>
           </w:p>
         </w:tc>
@@ -1053,7 +1043,7 @@
                 <w:sz w:val="21"/>
                 <w:szCs w:val="21"/>
               </w:rPr>
-              <w:t>619</w:t>
+              <w:t>573</w:t>
             </w:r>
           </w:p>
         </w:tc>
@@ -1076,7 +1066,15 @@
                 <w:sz w:val="21"/>
                 <w:szCs w:val="21"/>
               </w:rPr>
-              <w:t>0.893</w:t>
+              <w:t>0.</w:t>
+            </w:r>
+            <w:r>
+              <w:rPr>
+                <w:rFonts w:asciiTheme="minorHAnsi" w:hAnsiTheme="minorHAnsi" w:cstheme="minorHAnsi"/>
+                <w:sz w:val="21"/>
+                <w:szCs w:val="21"/>
+              </w:rPr>
+              <w:t>927</w:t>
             </w:r>
           </w:p>
         </w:tc>
@@ -1107,43 +1105,61 @@
           <w:sz w:val="22"/>
           <w:szCs w:val="21"/>
         </w:rPr>
-        <w:t>Clay: IQR = 0.6</w:t>
-      </w:r>
-      <w:r>
-        <w:rPr>
-          <w:rFonts w:asciiTheme="minorHAnsi" w:hAnsiTheme="minorHAnsi" w:cstheme="minorHAnsi"/>
-          <w:color w:val="FF0000"/>
-          <w:sz w:val="22"/>
-          <w:szCs w:val="21"/>
-        </w:rPr>
-        <w:t>67</w:t>
-      </w:r>
-      <w:r>
-        <w:rPr>
-          <w:rFonts w:asciiTheme="minorHAnsi" w:hAnsiTheme="minorHAnsi" w:cstheme="minorHAnsi"/>
-          <w:color w:val="FF0000"/>
-          <w:sz w:val="22"/>
-          <w:szCs w:val="21"/>
-        </w:rPr>
-        <w:t xml:space="preserve"> – 0.4</w:t>
-      </w:r>
-      <w:r>
-        <w:rPr>
-          <w:rFonts w:asciiTheme="minorHAnsi" w:hAnsiTheme="minorHAnsi" w:cstheme="minorHAnsi"/>
-          <w:color w:val="FF0000"/>
-          <w:sz w:val="22"/>
-          <w:szCs w:val="21"/>
-        </w:rPr>
-        <w:t>33</w:t>
-      </w:r>
-      <w:r>
-        <w:rPr>
-          <w:rFonts w:asciiTheme="minorHAnsi" w:hAnsiTheme="minorHAnsi" w:cstheme="minorHAnsi"/>
-          <w:color w:val="FF0000"/>
-          <w:sz w:val="22"/>
-          <w:szCs w:val="21"/>
-        </w:rPr>
-        <w:t>, Range = 0.833 – 0.00</w:t>
+        <w:t>Clay: IQR = 0.</w:t>
+      </w:r>
+      <w:r>
+        <w:rPr>
+          <w:rFonts w:asciiTheme="minorHAnsi" w:hAnsiTheme="minorHAnsi" w:cstheme="minorHAnsi"/>
+          <w:color w:val="FF0000"/>
+          <w:sz w:val="22"/>
+          <w:szCs w:val="21"/>
+        </w:rPr>
+        <w:t>594</w:t>
+      </w:r>
+      <w:r>
+        <w:rPr>
+          <w:rFonts w:asciiTheme="minorHAnsi" w:hAnsiTheme="minorHAnsi" w:cstheme="minorHAnsi"/>
+          <w:color w:val="FF0000"/>
+          <w:sz w:val="22"/>
+          <w:szCs w:val="21"/>
+        </w:rPr>
+        <w:t xml:space="preserve"> – 0.</w:t>
+      </w:r>
+      <w:r>
+        <w:rPr>
+          <w:rFonts w:asciiTheme="minorHAnsi" w:hAnsiTheme="minorHAnsi" w:cstheme="minorHAnsi"/>
+          <w:color w:val="FF0000"/>
+          <w:sz w:val="22"/>
+          <w:szCs w:val="21"/>
+        </w:rPr>
+        <w:t>367</w:t>
+      </w:r>
+      <w:r>
+        <w:rPr>
+          <w:rFonts w:asciiTheme="minorHAnsi" w:hAnsiTheme="minorHAnsi" w:cstheme="minorHAnsi"/>
+          <w:color w:val="FF0000"/>
+          <w:sz w:val="22"/>
+          <w:szCs w:val="21"/>
+        </w:rPr>
+        <w:t>, Range = 0.</w:t>
+      </w:r>
+      <w:r>
+        <w:rPr>
+          <w:rFonts w:asciiTheme="minorHAnsi" w:hAnsiTheme="minorHAnsi" w:cstheme="minorHAnsi"/>
+          <w:color w:val="FF0000"/>
+          <w:sz w:val="22"/>
+          <w:szCs w:val="21"/>
+        </w:rPr>
+        <w:t>893</w:t>
+      </w:r>
+      <w:r>
+        <w:rPr>
+          <w:rFonts w:asciiTheme="minorHAnsi" w:hAnsiTheme="minorHAnsi" w:cstheme="minorHAnsi"/>
+          <w:color w:val="FF0000"/>
+          <w:sz w:val="22"/>
+          <w:szCs w:val="21"/>
+        </w:rPr>
+        <w:t xml:space="preserve"> – 0.00</w:t>
       </w:r>
       <w:r>
         <w:rPr>
@@ -1189,25 +1205,25 @@
           <w:sz w:val="22"/>
           <w:szCs w:val="21"/>
         </w:rPr>
-        <w:t>714</w:t>
-      </w:r>
-      <w:r>
-        <w:rPr>
-          <w:rFonts w:asciiTheme="minorHAnsi" w:hAnsiTheme="minorHAnsi" w:cstheme="minorHAnsi"/>
-          <w:color w:val="FF0000"/>
-          <w:sz w:val="22"/>
-          <w:szCs w:val="21"/>
-        </w:rPr>
-        <w:t xml:space="preserve"> – 0.42</w:t>
-      </w:r>
-      <w:r>
-        <w:rPr>
-          <w:rFonts w:asciiTheme="minorHAnsi" w:hAnsiTheme="minorHAnsi" w:cstheme="minorHAnsi"/>
-          <w:color w:val="FF0000"/>
-          <w:sz w:val="22"/>
-          <w:szCs w:val="21"/>
-        </w:rPr>
-        <w:t>1</w:t>
+        <w:t>683</w:t>
+      </w:r>
+      <w:r>
+        <w:rPr>
+          <w:rFonts w:asciiTheme="minorHAnsi" w:hAnsiTheme="minorHAnsi" w:cstheme="minorHAnsi"/>
+          <w:color w:val="FF0000"/>
+          <w:sz w:val="22"/>
+          <w:szCs w:val="21"/>
+        </w:rPr>
+        <w:t xml:space="preserve"> – 0.</w:t>
+      </w:r>
+      <w:r>
+        <w:rPr>
+          <w:rFonts w:asciiTheme="minorHAnsi" w:hAnsiTheme="minorHAnsi" w:cstheme="minorHAnsi"/>
+          <w:color w:val="FF0000"/>
+          <w:sz w:val="22"/>
+          <w:szCs w:val="21"/>
+        </w:rPr>
+        <w:t>429</w:t>
       </w:r>
       <w:r>
         <w:rPr>
@@ -1225,7 +1241,7 @@
           <w:sz w:val="22"/>
           <w:szCs w:val="21"/>
         </w:rPr>
-        <w:t>200</w:t>
+        <w:t>167</w:t>
       </w:r>
     </w:p>
     <w:p>
@@ -1262,34 +1278,52 @@
           <w:sz w:val="22"/>
           <w:szCs w:val="21"/>
         </w:rPr>
-        <w:t>619</w:t>
-      </w:r>
-      <w:r>
-        <w:rPr>
-          <w:rFonts w:asciiTheme="minorHAnsi" w:hAnsiTheme="minorHAnsi" w:cstheme="minorHAnsi"/>
-          <w:color w:val="FF0000"/>
-          <w:sz w:val="22"/>
-          <w:szCs w:val="21"/>
-        </w:rPr>
-        <w:t xml:space="preserve"> – 0.3</w:t>
-      </w:r>
-      <w:r>
-        <w:rPr>
-          <w:rFonts w:asciiTheme="minorHAnsi" w:hAnsiTheme="minorHAnsi" w:cstheme="minorHAnsi"/>
-          <w:color w:val="FF0000"/>
-          <w:sz w:val="22"/>
-          <w:szCs w:val="21"/>
-        </w:rPr>
-        <w:t>94</w:t>
-      </w:r>
-      <w:r>
-        <w:rPr>
-          <w:rFonts w:asciiTheme="minorHAnsi" w:hAnsiTheme="minorHAnsi" w:cstheme="minorHAnsi"/>
-          <w:color w:val="FF0000"/>
-          <w:sz w:val="22"/>
-          <w:szCs w:val="21"/>
-        </w:rPr>
-        <w:t>, Range = 0.893 – 0.000</w:t>
+        <w:t>573</w:t>
+      </w:r>
+      <w:r>
+        <w:rPr>
+          <w:rFonts w:asciiTheme="minorHAnsi" w:hAnsiTheme="minorHAnsi" w:cstheme="minorHAnsi"/>
+          <w:color w:val="FF0000"/>
+          <w:sz w:val="22"/>
+          <w:szCs w:val="21"/>
+        </w:rPr>
+        <w:t xml:space="preserve"> – 0.</w:t>
+      </w:r>
+      <w:r>
+        <w:rPr>
+          <w:rFonts w:asciiTheme="minorHAnsi" w:hAnsiTheme="minorHAnsi" w:cstheme="minorHAnsi"/>
+          <w:color w:val="FF0000"/>
+          <w:sz w:val="22"/>
+          <w:szCs w:val="21"/>
+        </w:rPr>
+        <w:t>373</w:t>
+      </w:r>
+      <w:r>
+        <w:rPr>
+          <w:rFonts w:asciiTheme="minorHAnsi" w:hAnsiTheme="minorHAnsi" w:cstheme="minorHAnsi"/>
+          <w:color w:val="FF0000"/>
+          <w:sz w:val="22"/>
+          <w:szCs w:val="21"/>
+        </w:rPr>
+        <w:t>, Range = 0.</w:t>
+      </w:r>
+      <w:r>
+        <w:rPr>
+          <w:rFonts w:asciiTheme="minorHAnsi" w:hAnsiTheme="minorHAnsi" w:cstheme="minorHAnsi"/>
+          <w:color w:val="FF0000"/>
+          <w:sz w:val="22"/>
+          <w:szCs w:val="21"/>
+        </w:rPr>
+        <w:t>927</w:t>
+      </w:r>
+      <w:r>
+        <w:rPr>
+          <w:rFonts w:asciiTheme="minorHAnsi" w:hAnsiTheme="minorHAnsi" w:cstheme="minorHAnsi"/>
+          <w:color w:val="FF0000"/>
+          <w:sz w:val="22"/>
+          <w:szCs w:val="21"/>
+        </w:rPr>
+        <w:t xml:space="preserve"> – 0.000</w:t>
       </w:r>
     </w:p>
     <w:p>
@@ -3432,14 +3466,6 @@
 </file>
 
 <file path=customXml/item1.xml><?xml version="1.0" encoding="utf-8"?>
-<p:properties xmlns:p="http://schemas.microsoft.com/office/2006/metadata/properties" xmlns:xsi="http://www.w3.org/2001/XMLSchema-instance" xmlns:pc="http://schemas.microsoft.com/office/infopath/2007/PartnerControls">
-  <documentManagement>
-    <_activity xmlns="e05c2198-c7f4-4a0d-b4bf-65d044a0af3a" xsi:nil="true"/>
-  </documentManagement>
-</p:properties>
-</file>
-
-<file path=customXml/item2.xml><?xml version="1.0" encoding="utf-8"?>
 <ct:contentTypeSchema xmlns:ct="http://schemas.microsoft.com/office/2006/metadata/contentType" xmlns:ma="http://schemas.microsoft.com/office/2006/metadata/properties/metaAttributes" ct:_="" ma:_="" ma:contentTypeName="Document" ma:contentTypeID="0x01010012008C26A380764E93D6173BC8E45D18" ma:contentTypeVersion="18" ma:contentTypeDescription="Create a new document." ma:contentTypeScope="" ma:versionID="2bc5d5c1e4949ce54038d85f78203e54">
   <xsd:schema xmlns:xsd="http://www.w3.org/2001/XMLSchema" xmlns:xs="http://www.w3.org/2001/XMLSchema" xmlns:p="http://schemas.microsoft.com/office/2006/metadata/properties" xmlns:ns3="e05c2198-c7f4-4a0d-b4bf-65d044a0af3a" xmlns:ns4="f35bb85e-e3e3-44b4-b435-cc537d224feb" targetNamespace="http://schemas.microsoft.com/office/2006/metadata/properties" ma:root="true" ma:fieldsID="74afca3d1272b373a8b7bb89c999e992" ns3:_="" ns4:_="">
     <xsd:import namespace="e05c2198-c7f4-4a0d-b4bf-65d044a0af3a"/>
@@ -3692,6 +3718,14 @@
 </ct:contentTypeSchema>
 </file>
 
+<file path=customXml/item2.xml><?xml version="1.0" encoding="utf-8"?>
+<p:properties xmlns:p="http://schemas.microsoft.com/office/2006/metadata/properties" xmlns:xsi="http://www.w3.org/2001/XMLSchema-instance" xmlns:pc="http://schemas.microsoft.com/office/infopath/2007/PartnerControls">
+  <documentManagement>
+    <_activity xmlns="e05c2198-c7f4-4a0d-b4bf-65d044a0af3a" xsi:nil="true"/>
+  </documentManagement>
+</p:properties>
+</file>
+
 <file path=customXml/item3.xml><?xml version="1.0" encoding="utf-8"?>
 <?mso-contentType ?>
 <FormTemplates xmlns="http://schemas.microsoft.com/sharepoint/v3/contenttype/forms">
@@ -3702,16 +3736,6 @@
 </file>
 
 <file path=customXml/itemProps1.xml><?xml version="1.0" encoding="utf-8"?>
-<ds:datastoreItem xmlns:ds="http://schemas.openxmlformats.org/officeDocument/2006/customXml" ds:itemID="{F3423D69-6C19-4296-A38B-4CF321C01AD3}">
-  <ds:schemaRefs>
-    <ds:schemaRef ds:uri="http://schemas.microsoft.com/office/2006/metadata/properties"/>
-    <ds:schemaRef ds:uri="http://schemas.microsoft.com/office/infopath/2007/PartnerControls"/>
-    <ds:schemaRef ds:uri="e05c2198-c7f4-4a0d-b4bf-65d044a0af3a"/>
-  </ds:schemaRefs>
-</ds:datastoreItem>
-</file>
-
-<file path=customXml/itemProps2.xml><?xml version="1.0" encoding="utf-8"?>
 <ds:datastoreItem xmlns:ds="http://schemas.openxmlformats.org/officeDocument/2006/customXml" ds:itemID="{AB00C4A0-93D5-4E45-905F-45A539E8C61D}">
   <ds:schemaRefs>
     <ds:schemaRef ds:uri="http://schemas.microsoft.com/office/2006/metadata/contentType"/>
@@ -3730,6 +3754,16 @@
 </ds:datastoreItem>
 </file>
 
+<file path=customXml/itemProps2.xml><?xml version="1.0" encoding="utf-8"?>
+<ds:datastoreItem xmlns:ds="http://schemas.openxmlformats.org/officeDocument/2006/customXml" ds:itemID="{F3423D69-6C19-4296-A38B-4CF321C01AD3}">
+  <ds:schemaRefs>
+    <ds:schemaRef ds:uri="http://schemas.microsoft.com/office/2006/metadata/properties"/>
+    <ds:schemaRef ds:uri="http://schemas.microsoft.com/office/infopath/2007/PartnerControls"/>
+    <ds:schemaRef ds:uri="e05c2198-c7f4-4a0d-b4bf-65d044a0af3a"/>
+  </ds:schemaRefs>
+</ds:datastoreItem>
+</file>
+
 <file path=customXml/itemProps3.xml><?xml version="1.0" encoding="utf-8"?>
 <ds:datastoreItem xmlns:ds="http://schemas.openxmlformats.org/officeDocument/2006/customXml" ds:itemID="{12FA077F-00D7-4F4C-869C-252353222FC9}">
   <ds:schemaRefs>

</xml_diff>

<commit_message>
finalized stat 113 worksheet, going to begin work on 213
</commit_message>
<xml_diff>
--- a/esselt21/tennis_module/module/tennis_handout113_key.docx
+++ b/esselt21/tennis_module/module/tennis_handout113_key.docx
@@ -14,7 +14,23 @@
           <w:rFonts w:asciiTheme="minorHAnsi" w:hAnsiTheme="minorHAnsi" w:cstheme="minorHAnsi"/>
           <w:sz w:val="22"/>
         </w:rPr>
-        <w:t xml:space="preserve">In professional tennis the rankings are typically based on set parameters. Throughout the year there are tournaments that are worth different numbers of points. There are four tiers of events, Grand Slams, Masters 1000, ATP 500 and ATP 250. You receive the most points in your </w:t>
+        <w:t xml:space="preserve">In professional tennis the rankings are typically based on set parameters. Throughout the year there are tournaments that are worth different numbers of points. There are four tiers of events, Grand Slams, </w:t>
+      </w:r>
+      <w:proofErr w:type="gramStart"/>
+      <w:r>
+        <w:rPr>
+          <w:rFonts w:asciiTheme="minorHAnsi" w:hAnsiTheme="minorHAnsi" w:cstheme="minorHAnsi"/>
+          <w:sz w:val="22"/>
+        </w:rPr>
+        <w:t>Masters</w:t>
+      </w:r>
+      <w:proofErr w:type="gramEnd"/>
+      <w:r>
+        <w:rPr>
+          <w:rFonts w:asciiTheme="minorHAnsi" w:hAnsiTheme="minorHAnsi" w:cstheme="minorHAnsi"/>
+          <w:sz w:val="22"/>
+        </w:rPr>
+        <w:t xml:space="preserve"> 1000, ATP 500 and ATP 250. You receive the most points in your </w:t>
       </w:r>
       <w:r>
         <w:rPr>
@@ -35,7 +51,25 @@
           <w:rFonts w:asciiTheme="minorHAnsi" w:hAnsiTheme="minorHAnsi" w:cstheme="minorHAnsi"/>
           <w:sz w:val="22"/>
         </w:rPr>
-        <w:t xml:space="preserve"> In the ATP, Grand Slam tournaments are played in a best of 5 format, and non Grand Slam tournaments in a best of 3. In the WTA, all tournaments are played in a best of 3 format.</w:t>
+        <w:t xml:space="preserve"> In the ATP, Grand Slam tournaments are played in a best of 5 format, and </w:t>
+      </w:r>
+      <w:proofErr w:type="spellStart"/>
+      <w:proofErr w:type="gramStart"/>
+      <w:r>
+        <w:rPr>
+          <w:rFonts w:asciiTheme="minorHAnsi" w:hAnsiTheme="minorHAnsi" w:cstheme="minorHAnsi"/>
+          <w:sz w:val="22"/>
+        </w:rPr>
+        <w:t>non Grand</w:t>
+      </w:r>
+      <w:proofErr w:type="spellEnd"/>
+      <w:proofErr w:type="gramEnd"/>
+      <w:r>
+        <w:rPr>
+          <w:rFonts w:asciiTheme="minorHAnsi" w:hAnsiTheme="minorHAnsi" w:cstheme="minorHAnsi"/>
+          <w:sz w:val="22"/>
+        </w:rPr>
+        <w:t xml:space="preserve"> Slam tournaments in a best of 3. In the WTA, all tournaments are played in a best of 3 format.</w:t>
       </w:r>
       <w:r>
         <w:rPr>
@@ -1366,16 +1400,16 @@
           <w14:ligatures w14:val="standardContextual"/>
         </w:rPr>
         <w:drawing>
-          <wp:anchor distT="0" distB="0" distL="114300" distR="114300" simplePos="0" relativeHeight="251669504" behindDoc="0" locked="0" layoutInCell="1" allowOverlap="1" wp14:anchorId="1F4B34FB" wp14:editId="49830FAA">
+          <wp:anchor distT="0" distB="0" distL="114300" distR="114300" simplePos="0" relativeHeight="251669504" behindDoc="0" locked="0" layoutInCell="1" allowOverlap="1" wp14:anchorId="1F4B34FB" wp14:editId="4002B961">
             <wp:simplePos x="0" y="0"/>
             <wp:positionH relativeFrom="margin">
-              <wp:posOffset>3005455</wp:posOffset>
+              <wp:posOffset>2743200</wp:posOffset>
             </wp:positionH>
             <wp:positionV relativeFrom="margin">
               <wp:posOffset>594995</wp:posOffset>
             </wp:positionV>
-            <wp:extent cx="2883535" cy="3125470"/>
-            <wp:effectExtent l="0" t="0" r="0" b="0"/>
+            <wp:extent cx="3148330" cy="3412490"/>
+            <wp:effectExtent l="0" t="0" r="1270" b="3810"/>
             <wp:wrapSquare wrapText="bothSides"/>
             <wp:docPr id="1252887672" name="Picture 5" descr="A graph of a diagram&#10;&#10;Description automatically generated with medium confidence"/>
             <wp:cNvGraphicFramePr>
@@ -1403,7 +1437,7 @@
                   <pic:spPr>
                     <a:xfrm>
                       <a:off x="0" y="0"/>
-                      <a:ext cx="2883535" cy="3125470"/>
+                      <a:ext cx="3148330" cy="3412490"/>
                     </a:xfrm>
                     <a:prstGeom prst="rect">
                       <a:avLst/>
@@ -1435,47 +1469,29 @@
       <w:pPr>
         <w:rPr>
           <w:rFonts w:asciiTheme="minorHAnsi" w:hAnsiTheme="minorHAnsi" w:cstheme="minorHAnsi"/>
-          <w:color w:val="FF0000"/>
-          <w:sz w:val="22"/>
-          <w:szCs w:val="20"/>
-        </w:rPr>
-      </w:pPr>
-      <w:r>
-        <w:rPr>
-          <w:rFonts w:asciiTheme="minorHAnsi" w:hAnsiTheme="minorHAnsi" w:cstheme="minorHAnsi"/>
-          <w:color w:val="FF0000"/>
-          <w:sz w:val="22"/>
-          <w:szCs w:val="20"/>
-        </w:rPr>
-        <w:t>The distribution on the Non-Grand Slam side is much less spread out and there appear to be more observations. The range is smaller as well. On the Grand Slam side, the range goes all the way from 1 to 0, and there are many observations at 0 dragging down the median and mean.</w:t>
-      </w:r>
+          <w:color w:val="000000" w:themeColor="text1"/>
+          <w:szCs w:val="21"/>
+        </w:rPr>
+      </w:pPr>
     </w:p>
     <w:p>
       <w:pPr>
         <w:rPr>
           <w:rFonts w:asciiTheme="minorHAnsi" w:hAnsiTheme="minorHAnsi" w:cstheme="minorHAnsi"/>
-          <w:color w:val="000000" w:themeColor="text1"/>
-          <w:szCs w:val="21"/>
-        </w:rPr>
-      </w:pPr>
-    </w:p>
-    <w:p>
-      <w:pPr>
-        <w:rPr>
-          <w:rFonts w:asciiTheme="minorHAnsi" w:hAnsiTheme="minorHAnsi" w:cstheme="minorHAnsi"/>
-          <w:color w:val="000000" w:themeColor="text1"/>
-          <w:szCs w:val="21"/>
-        </w:rPr>
-      </w:pPr>
-    </w:p>
-    <w:p>
-      <w:pPr>
-        <w:rPr>
-          <w:rFonts w:asciiTheme="minorHAnsi" w:hAnsiTheme="minorHAnsi" w:cstheme="minorHAnsi"/>
-          <w:color w:val="000000" w:themeColor="text1"/>
-          <w:szCs w:val="21"/>
-        </w:rPr>
-      </w:pPr>
+          <w:color w:val="FF0000"/>
+          <w:sz w:val="22"/>
+          <w:szCs w:val="20"/>
+        </w:rPr>
+      </w:pPr>
+      <w:r>
+        <w:rPr>
+          <w:rFonts w:asciiTheme="minorHAnsi" w:hAnsiTheme="minorHAnsi" w:cstheme="minorHAnsi"/>
+          <w:color w:val="FF0000"/>
+          <w:sz w:val="22"/>
+          <w:szCs w:val="20"/>
+        </w:rPr>
+        <w:t>The distribution on the Non-Grand Slam side is much less spread out and there appear to be more observations. The range is smaller as well. On the Grand Slam side, the range goes all the way from 1 to 0, and there are many observations at 0 dragging down the median and mean.</w:t>
+      </w:r>
     </w:p>
     <w:p>
       <w:pPr>
@@ -1531,7 +1547,41 @@
           <w:color w:val="000000" w:themeColor="text1"/>
           <w:szCs w:val="21"/>
         </w:rPr>
-        <w:t xml:space="preserve"> a longer series favors the better player as they have more opportunity to win. Why does this plot support that theory?</w:t>
+        <w:t xml:space="preserve"> a longer series favors the better player as they have more opportunity to win. Why does this plot support that theory</w:t>
+      </w:r>
+      <w:r>
+        <w:rPr>
+          <w:rFonts w:asciiTheme="minorHAnsi" w:hAnsiTheme="minorHAnsi" w:cstheme="minorHAnsi"/>
+          <w:color w:val="000000" w:themeColor="text1"/>
+          <w:szCs w:val="21"/>
+        </w:rPr>
+        <w:t xml:space="preserve"> and if </w:t>
+      </w:r>
+      <w:proofErr w:type="gramStart"/>
+      <w:r>
+        <w:rPr>
+          <w:rFonts w:asciiTheme="minorHAnsi" w:hAnsiTheme="minorHAnsi" w:cstheme="minorHAnsi"/>
+          <w:color w:val="000000" w:themeColor="text1"/>
+          <w:szCs w:val="21"/>
+        </w:rPr>
+        <w:t>so</w:t>
+      </w:r>
+      <w:proofErr w:type="gramEnd"/>
+      <w:r>
+        <w:rPr>
+          <w:rFonts w:asciiTheme="minorHAnsi" w:hAnsiTheme="minorHAnsi" w:cstheme="minorHAnsi"/>
+          <w:color w:val="000000" w:themeColor="text1"/>
+          <w:szCs w:val="21"/>
+        </w:rPr>
+        <w:t xml:space="preserve"> why</w:t>
+      </w:r>
+      <w:r>
+        <w:rPr>
+          <w:rFonts w:asciiTheme="minorHAnsi" w:hAnsiTheme="minorHAnsi" w:cstheme="minorHAnsi"/>
+          <w:color w:val="000000" w:themeColor="text1"/>
+          <w:szCs w:val="21"/>
+        </w:rPr>
+        <w:t>?</w:t>
       </w:r>
     </w:p>
     <w:p>
@@ -1550,7 +1600,25 @@
           <w:sz w:val="22"/>
           <w:szCs w:val="21"/>
         </w:rPr>
-        <w:t>This plot supports that theory because in the best of 3 tournaments, there is not a single player with a zero-win percentage. In the best of 5 tournaments, there appear to be many players with a zero-win percentage. This suggests that the increase in the series means better players are very likely to win, and worse players are very likely to lose.</w:t>
+        <w:t xml:space="preserve">This plot supports that theory because in the best of 3 tournaments, there is not a single player with a zero-win percentage. In the best of 5 tournaments, there appear to be many players with a zero-win percentage. This suggests that the increase in the series </w:t>
+      </w:r>
+      <w:r>
+        <w:rPr>
+          <w:rFonts w:asciiTheme="minorHAnsi" w:hAnsiTheme="minorHAnsi" w:cstheme="minorHAnsi"/>
+          <w:color w:val="FF0000"/>
+          <w:sz w:val="22"/>
+          <w:szCs w:val="21"/>
+        </w:rPr>
+        <w:t xml:space="preserve">length </w:t>
+      </w:r>
+      <w:r>
+        <w:rPr>
+          <w:rFonts w:asciiTheme="minorHAnsi" w:hAnsiTheme="minorHAnsi" w:cstheme="minorHAnsi"/>
+          <w:color w:val="FF0000"/>
+          <w:sz w:val="22"/>
+          <w:szCs w:val="21"/>
+        </w:rPr>
+        <w:t>means better players are very likely to win, and worse players are very likely to lose.</w:t>
       </w:r>
     </w:p>
     <w:p>
@@ -1620,20 +1688,6 @@
           <w:color w:val="FF0000"/>
           <w:sz w:val="22"/>
           <w:szCs w:val="21"/>
-        </w:rPr>
-      </w:pPr>
-    </w:p>
-    <w:p>
-      <w:pPr>
-        <w:rPr>
-          <w:rFonts w:asciiTheme="minorHAnsi" w:hAnsiTheme="minorHAnsi" w:cstheme="minorHAnsi"/>
-        </w:rPr>
-      </w:pPr>
-    </w:p>
-    <w:p>
-      <w:pPr>
-        <w:rPr>
-          <w:rFonts w:asciiTheme="minorHAnsi" w:hAnsiTheme="minorHAnsi" w:cstheme="minorHAnsi"/>
         </w:rPr>
       </w:pPr>
     </w:p>
@@ -3466,6 +3520,14 @@
 </file>
 
 <file path=customXml/item1.xml><?xml version="1.0" encoding="utf-8"?>
+<p:properties xmlns:p="http://schemas.microsoft.com/office/2006/metadata/properties" xmlns:xsi="http://www.w3.org/2001/XMLSchema-instance" xmlns:pc="http://schemas.microsoft.com/office/infopath/2007/PartnerControls">
+  <documentManagement>
+    <_activity xmlns="e05c2198-c7f4-4a0d-b4bf-65d044a0af3a" xsi:nil="true"/>
+  </documentManagement>
+</p:properties>
+</file>
+
+<file path=customXml/item2.xml><?xml version="1.0" encoding="utf-8"?>
 <ct:contentTypeSchema xmlns:ct="http://schemas.microsoft.com/office/2006/metadata/contentType" xmlns:ma="http://schemas.microsoft.com/office/2006/metadata/properties/metaAttributes" ct:_="" ma:_="" ma:contentTypeName="Document" ma:contentTypeID="0x01010012008C26A380764E93D6173BC8E45D18" ma:contentTypeVersion="18" ma:contentTypeDescription="Create a new document." ma:contentTypeScope="" ma:versionID="2bc5d5c1e4949ce54038d85f78203e54">
   <xsd:schema xmlns:xsd="http://www.w3.org/2001/XMLSchema" xmlns:xs="http://www.w3.org/2001/XMLSchema" xmlns:p="http://schemas.microsoft.com/office/2006/metadata/properties" xmlns:ns3="e05c2198-c7f4-4a0d-b4bf-65d044a0af3a" xmlns:ns4="f35bb85e-e3e3-44b4-b435-cc537d224feb" targetNamespace="http://schemas.microsoft.com/office/2006/metadata/properties" ma:root="true" ma:fieldsID="74afca3d1272b373a8b7bb89c999e992" ns3:_="" ns4:_="">
     <xsd:import namespace="e05c2198-c7f4-4a0d-b4bf-65d044a0af3a"/>
@@ -3718,14 +3780,6 @@
 </ct:contentTypeSchema>
 </file>
 
-<file path=customXml/item2.xml><?xml version="1.0" encoding="utf-8"?>
-<p:properties xmlns:p="http://schemas.microsoft.com/office/2006/metadata/properties" xmlns:xsi="http://www.w3.org/2001/XMLSchema-instance" xmlns:pc="http://schemas.microsoft.com/office/infopath/2007/PartnerControls">
-  <documentManagement>
-    <_activity xmlns="e05c2198-c7f4-4a0d-b4bf-65d044a0af3a" xsi:nil="true"/>
-  </documentManagement>
-</p:properties>
-</file>
-
 <file path=customXml/item3.xml><?xml version="1.0" encoding="utf-8"?>
 <?mso-contentType ?>
 <FormTemplates xmlns="http://schemas.microsoft.com/sharepoint/v3/contenttype/forms">
@@ -3736,6 +3790,16 @@
 </file>
 
 <file path=customXml/itemProps1.xml><?xml version="1.0" encoding="utf-8"?>
+<ds:datastoreItem xmlns:ds="http://schemas.openxmlformats.org/officeDocument/2006/customXml" ds:itemID="{F3423D69-6C19-4296-A38B-4CF321C01AD3}">
+  <ds:schemaRefs>
+    <ds:schemaRef ds:uri="http://schemas.microsoft.com/office/2006/metadata/properties"/>
+    <ds:schemaRef ds:uri="http://schemas.microsoft.com/office/infopath/2007/PartnerControls"/>
+    <ds:schemaRef ds:uri="e05c2198-c7f4-4a0d-b4bf-65d044a0af3a"/>
+  </ds:schemaRefs>
+</ds:datastoreItem>
+</file>
+
+<file path=customXml/itemProps2.xml><?xml version="1.0" encoding="utf-8"?>
 <ds:datastoreItem xmlns:ds="http://schemas.openxmlformats.org/officeDocument/2006/customXml" ds:itemID="{AB00C4A0-93D5-4E45-905F-45A539E8C61D}">
   <ds:schemaRefs>
     <ds:schemaRef ds:uri="http://schemas.microsoft.com/office/2006/metadata/contentType"/>
@@ -3754,16 +3818,6 @@
 </ds:datastoreItem>
 </file>
 
-<file path=customXml/itemProps2.xml><?xml version="1.0" encoding="utf-8"?>
-<ds:datastoreItem xmlns:ds="http://schemas.openxmlformats.org/officeDocument/2006/customXml" ds:itemID="{F3423D69-6C19-4296-A38B-4CF321C01AD3}">
-  <ds:schemaRefs>
-    <ds:schemaRef ds:uri="http://schemas.microsoft.com/office/2006/metadata/properties"/>
-    <ds:schemaRef ds:uri="http://schemas.microsoft.com/office/infopath/2007/PartnerControls"/>
-    <ds:schemaRef ds:uri="e05c2198-c7f4-4a0d-b4bf-65d044a0af3a"/>
-  </ds:schemaRefs>
-</ds:datastoreItem>
-</file>
-
 <file path=customXml/itemProps3.xml><?xml version="1.0" encoding="utf-8"?>
 <ds:datastoreItem xmlns:ds="http://schemas.openxmlformats.org/officeDocument/2006/customXml" ds:itemID="{12FA077F-00D7-4F4C-869C-252353222FC9}">
   <ds:schemaRefs>

</xml_diff>